<commit_message>
Afinando el archivo main copy, mejoras en la elección de la plantilla, pendiente por revisar la plantilla por dirección
</commit_message>
<xml_diff>
--- a/mejoras cartas/Formatos Cartas/carta_oferta_cramer_KAM.docx
+++ b/mejoras cartas/Formatos Cartas/carta_oferta_cramer_KAM.docx
@@ -737,6 +737,8 @@
         </w:rPr>
         <w:t>}</w:t>
       </w:r>
+      <w:bookmarkStart w:id="0" w:name="_GoBack"/>
+      <w:bookmarkEnd w:id="0"/>
       <w:r>
         <w:rPr>
           <w:rFonts w:cstheme="minorHAnsi"/>
@@ -1860,8 +1862,6 @@
         </w:rPr>
         <w:t>Estructura Anual de Remuneraciones (Se pagará una vez en el año):</w:t>
       </w:r>
-      <w:bookmarkStart w:id="0" w:name="_GoBack"/>
-      <w:bookmarkEnd w:id="0"/>
     </w:p>
     <w:tbl>
       <w:tblPr>
@@ -1935,6 +1935,17 @@
                 <w:lang w:val="es-CL"/>
               </w:rPr>
             </w:pPr>
+            <w:r>
+              <w:rPr>
+                <w:rStyle w:val="oypena"/>
+                <w:rFonts w:asciiTheme="minorHAnsi" w:hAnsiTheme="minorHAnsi" w:cstheme="minorHAnsi"/>
+                <w:color w:val="000000"/>
+                <w:sz w:val="22"/>
+                <w:szCs w:val="22"/>
+                <w:lang w:val="es-CL"/>
+              </w:rPr>
+              <w:t xml:space="preserve">Hasta </w:t>
+            </w:r>
             <w:r>
               <w:rPr>
                 <w:rStyle w:val="oypena"/>

</xml_diff>